<commit_message>
2017/3/26 Back up got ok. Solved the problem that Backup controller gets ignored. Using the Nuget package for less problem for teammates to import.
</commit_message>
<xml_diff>
--- a/01Requirement/01Docs/SRS Draft.docx
+++ b/01Requirement/01Docs/SRS Draft.docx
@@ -656,9 +656,6 @@
         <w:pStyle w:val="ListParagraph"/>
         <w:spacing w:line="360" w:lineRule="auto"/>
         <w:ind w:left="1080"/>
-        <w:rPr>
-          <w:rFonts w:hint="eastAsia"/>
-        </w:rPr>
       </w:pPr>
       <w:r>
         <w:rPr>
@@ -1413,9 +1410,6 @@
         <w:pStyle w:val="ListParagraph"/>
         <w:spacing w:line="360" w:lineRule="auto"/>
         <w:ind w:left="360"/>
-        <w:rPr>
-          <w:rFonts w:hint="eastAsia"/>
-        </w:rPr>
       </w:pPr>
       <w:r>
         <w:rPr>
@@ -1470,8 +1464,6 @@
           </wp:inline>
         </w:drawing>
       </w:r>
-      <w:bookmarkStart w:id="0" w:name="_GoBack"/>
-      <w:bookmarkEnd w:id="0"/>
     </w:p>
     <w:p>
       <w:pPr>
@@ -1580,9 +1572,6 @@
         <w:pStyle w:val="ListParagraph"/>
         <w:spacing w:line="360" w:lineRule="auto"/>
         <w:ind w:left="1800"/>
-        <w:rPr>
-          <w:rFonts w:hint="eastAsia"/>
-        </w:rPr>
       </w:pPr>
       <w:r>
         <w:rPr>
@@ -1739,7 +1728,7 @@
             <v:path o:extrusionok="f" gradientshapeok="t" o:connecttype="rect"/>
             <o:lock v:ext="edit" aspectratio="t"/>
           </v:shapetype>
-          <v:shape id="_x0000_i1025" type="#_x0000_t75" style="width:306pt;height:378.75pt">
+          <v:shape id="_x0000_i1025" type="#_x0000_t75" style="width:306.15pt;height:378.8pt">
             <v:imagedata r:id="rId22" o:title="操作器械管理2"/>
           </v:shape>
         </w:pict>
@@ -1943,9 +1932,6 @@
     <w:p>
       <w:pPr>
         <w:spacing w:line="360" w:lineRule="auto"/>
-        <w:rPr>
-          <w:rFonts w:hint="eastAsia"/>
-        </w:rPr>
       </w:pPr>
       <w:r>
         <w:rPr>
@@ -1979,9 +1965,6 @@
     <w:p>
       <w:pPr>
         <w:spacing w:line="360" w:lineRule="auto"/>
-        <w:rPr>
-          <w:rFonts w:hint="eastAsia"/>
-        </w:rPr>
       </w:pPr>
       <w:r>
         <w:rPr>
@@ -2116,9 +2099,6 @@
     <w:p>
       <w:pPr>
         <w:spacing w:line="360" w:lineRule="auto"/>
-        <w:rPr>
-          <w:rFonts w:hint="eastAsia"/>
-        </w:rPr>
       </w:pPr>
     </w:p>
     <w:p>
@@ -2146,9 +2126,6 @@
     <w:p>
       <w:pPr>
         <w:spacing w:line="360" w:lineRule="auto"/>
-        <w:rPr>
-          <w:rFonts w:hint="eastAsia"/>
-        </w:rPr>
       </w:pPr>
       <w:r>
         <w:rPr>
@@ -2340,9 +2317,6 @@
         <w:pStyle w:val="ListParagraph"/>
         <w:spacing w:line="360" w:lineRule="auto"/>
         <w:ind w:left="1680"/>
-        <w:rPr>
-          <w:rFonts w:hint="eastAsia"/>
-        </w:rPr>
       </w:pPr>
     </w:p>
     <w:p>
@@ -2367,9 +2341,6 @@
         <w:pStyle w:val="ListParagraph"/>
         <w:spacing w:line="360" w:lineRule="auto"/>
         <w:ind w:left="2400"/>
-        <w:rPr>
-          <w:rFonts w:hint="eastAsia"/>
-        </w:rPr>
       </w:pPr>
       <w:r>
         <w:rPr>
@@ -2433,9 +2404,6 @@
           <w:numId w:val="15"/>
         </w:numPr>
         <w:spacing w:line="360" w:lineRule="auto"/>
-        <w:rPr>
-          <w:rFonts w:hint="eastAsia"/>
-        </w:rPr>
       </w:pPr>
       <w:r>
         <w:rPr>
@@ -3123,11 +3091,11 @@
             </w:r>
             <w:smartTag w:uri="urn:schemas-microsoft-com:office:smarttags" w:element="chsdate">
               <w:smartTagPr>
+                <w:attr w:name="Year" w:val="1899"/>
+                <w:attr w:name="Month" w:val="12"/>
+                <w:attr w:name="Day" w:val="30"/>
+                <w:attr w:name="IsLunarDate" w:val="False"/>
                 <w:attr w:name="IsROCDate" w:val="False"/>
-                <w:attr w:name="IsLunarDate" w:val="False"/>
-                <w:attr w:name="Day" w:val="30"/>
-                <w:attr w:name="Month" w:val="12"/>
-                <w:attr w:name="Year" w:val="1899"/>
               </w:smartTagPr>
               <w:r>
                 <w:rPr>
@@ -3378,11 +3346,11 @@
             </w:r>
             <w:smartTag w:uri="urn:schemas-microsoft-com:office:smarttags" w:element="chsdate">
               <w:smartTagPr>
+                <w:attr w:name="Year" w:val="1899"/>
+                <w:attr w:name="Month" w:val="12"/>
+                <w:attr w:name="Day" w:val="30"/>
+                <w:attr w:name="IsLunarDate" w:val="False"/>
                 <w:attr w:name="IsROCDate" w:val="False"/>
-                <w:attr w:name="IsLunarDate" w:val="False"/>
-                <w:attr w:name="Day" w:val="30"/>
-                <w:attr w:name="Month" w:val="12"/>
-                <w:attr w:name="Year" w:val="1899"/>
               </w:smartTagPr>
               <w:r>
                 <w:rPr>
@@ -3819,9 +3787,6 @@
         <w:pStyle w:val="ListParagraph"/>
         <w:spacing w:line="360" w:lineRule="auto"/>
         <w:ind w:left="2400"/>
-        <w:rPr>
-          <w:rFonts w:hint="eastAsia"/>
-        </w:rPr>
       </w:pPr>
       <w:r>
         <w:rPr>
@@ -3836,13 +3801,7 @@
         <w:rPr>
           <w:rFonts w:hint="eastAsia"/>
         </w:rPr>
-        <w:t>TODO：</w:t>
-      </w:r>
-      <w:r>
-        <w:rPr>
-          <w:rFonts w:hint="eastAsia"/>
-        </w:rPr>
-        <w:t>这里要允许加收费条目（化验，药品）</w:t>
+        <w:t>TODO：这里要允许加收费条目（化验，药品）</w:t>
       </w:r>
     </w:p>
     <w:p>
@@ -3851,7 +3810,7 @@
         <w:spacing w:line="360" w:lineRule="auto"/>
         <w:contextualSpacing/>
         <w:rPr>
-          <w:rFonts w:ascii="SimSun" w:hAnsi="SimSun" w:hint="eastAsia"/>
+          <w:rFonts w:ascii="SimSun" w:hAnsi="SimSun"/>
           <w:sz w:val="24"/>
         </w:rPr>
       </w:pPr>
@@ -4047,9 +4006,6 @@
         <w:pStyle w:val="ListParagraph"/>
         <w:spacing w:line="360" w:lineRule="auto"/>
         <w:ind w:left="2400"/>
-        <w:rPr>
-          <w:rFonts w:hint="eastAsia"/>
-        </w:rPr>
       </w:pPr>
       <w:r>
         <w:rPr>
@@ -4234,9 +4190,6 @@
       <w:pPr>
         <w:spacing w:line="360" w:lineRule="auto"/>
         <w:ind w:firstLine="360"/>
-        <w:rPr>
-          <w:rFonts w:hint="eastAsia"/>
-        </w:rPr>
       </w:pPr>
       <w:r>
         <w:rPr>
@@ -4253,6 +4206,29 @@
         </w:rPr>
         <w:t>TODO：需要界面草图</w:t>
       </w:r>
+    </w:p>
+    <w:p>
+      <w:pPr>
+        <w:spacing w:line="360" w:lineRule="auto"/>
+        <w:ind w:firstLine="360"/>
+        <w:rPr>
+          <w:rFonts w:hint="eastAsia"/>
+        </w:rPr>
+      </w:pPr>
+      <w:r>
+        <w:rPr>
+          <w:rFonts w:hint="eastAsia"/>
+        </w:rPr>
+        <w:t>点击恢复按钮时，弹出“确认恢复吗？该操作不可逆！”</w:t>
+      </w:r>
+      <w:r>
+        <w:rPr>
+          <w:rFonts w:hint="eastAsia"/>
+        </w:rPr>
+        <w:t>。</w:t>
+      </w:r>
+      <w:bookmarkStart w:id="0" w:name="_GoBack"/>
+      <w:bookmarkEnd w:id="0"/>
     </w:p>
     <w:p>
       <w:pPr>

</xml_diff>